<commit_message>
Updated Apps That Are Needed 2.docx
</commit_message>
<xml_diff>
--- a/Apps That Are Needed 2.docx
+++ b/Apps That Are Needed 2.docx
@@ -43,6 +43,7 @@
     <w:p>
       <w:pPr>
         <w:rPr>
+          <w:ins w:id="0" w:author="Brian Smith" w:date="2025-01-17T06:49:00Z" w16du:dateUtc="2025-01-17T11:49:00Z"/>
           <w:b/>
           <w:bCs/>
           <w:sz w:val="22"/>
@@ -58,6 +59,27 @@
         </w:rPr>
         <w:t>Update 3</w:t>
       </w:r>
+    </w:p>
+    <w:p>
+      <w:pPr>
+        <w:rPr>
+          <w:b/>
+          <w:bCs/>
+          <w:sz w:val="22"/>
+          <w:szCs w:val="22"/>
+        </w:rPr>
+      </w:pPr>
+      <w:ins w:id="1" w:author="Brian Smith" w:date="2025-01-17T06:50:00Z" w16du:dateUtc="2025-01-17T11:50:00Z">
+        <w:r>
+          <w:rPr>
+            <w:b/>
+            <w:bCs/>
+            <w:sz w:val="22"/>
+            <w:szCs w:val="22"/>
+          </w:rPr>
+          <w:t>Update 4</w:t>
+        </w:r>
+      </w:ins>
     </w:p>
     <w:p>
       <w:pPr>
@@ -122,23 +144,7 @@
           <w:sz w:val="22"/>
           <w:szCs w:val="22"/>
         </w:rPr>
-        <w:t xml:space="preserve">: Consolidate </w:t>
-      </w:r>
-      <w:proofErr w:type="gramStart"/>
-      <w:r>
-        <w:rPr>
-          <w:sz w:val="22"/>
-          <w:szCs w:val="22"/>
-        </w:rPr>
-        <w:t>administrative,</w:t>
-      </w:r>
-      <w:proofErr w:type="gramEnd"/>
-      <w:r>
-        <w:rPr>
-          <w:sz w:val="22"/>
-          <w:szCs w:val="22"/>
-        </w:rPr>
-        <w:t xml:space="preserve"> training, and operational data for easy access.</w:t>
+        <w:t>: Consolidate administrative, training, and operational data for easy access.</w:t>
       </w:r>
     </w:p>
     <w:p>
@@ -400,23 +406,7 @@
           <w:sz w:val="22"/>
           <w:szCs w:val="22"/>
         </w:rPr>
-        <w:t xml:space="preserve">Task tracking </w:t>
-      </w:r>
-      <w:proofErr w:type="gramStart"/>
-      <w:r>
-        <w:rPr>
-          <w:sz w:val="22"/>
-          <w:szCs w:val="22"/>
-        </w:rPr>
-        <w:t>categorized</w:t>
-      </w:r>
-      <w:proofErr w:type="gramEnd"/>
-      <w:r>
-        <w:rPr>
-          <w:sz w:val="22"/>
-          <w:szCs w:val="22"/>
-        </w:rPr>
-        <w:t xml:space="preserve"> by soldier, equipment, or mission.</w:t>
+        <w:t>Task tracking categorized by soldier, equipment, or mission.</w:t>
       </w:r>
     </w:p>
     <w:p>
@@ -565,23 +555,7 @@
           <w:sz w:val="22"/>
           <w:szCs w:val="22"/>
         </w:rPr>
-        <w:t xml:space="preserve">: Simplify tracking </w:t>
-      </w:r>
-      <w:proofErr w:type="gramStart"/>
-      <w:r>
-        <w:rPr>
-          <w:sz w:val="22"/>
-          <w:szCs w:val="22"/>
-        </w:rPr>
-        <w:t>vehicle</w:t>
-      </w:r>
-      <w:proofErr w:type="gramEnd"/>
-      <w:r>
-        <w:rPr>
-          <w:sz w:val="22"/>
-          <w:szCs w:val="22"/>
-        </w:rPr>
-        <w:t>, weapon, and supply readiness at the platoon level.</w:t>
+        <w:t>: Simplify tracking vehicle, weapon, and supply readiness at the platoon level.</w:t>
       </w:r>
     </w:p>
     <w:p>
@@ -1191,7 +1165,6 @@
           <w:sz w:val="22"/>
           <w:szCs w:val="22"/>
         </w:rPr>
-        <w:lastRenderedPageBreak/>
         <w:t>Features</w:t>
       </w:r>
       <w:r>
@@ -1787,7 +1760,6 @@
           <w:sz w:val="22"/>
           <w:szCs w:val="22"/>
         </w:rPr>
-        <w:lastRenderedPageBreak/>
         <w:t>Features</w:t>
       </w:r>
       <w:r>
@@ -3918,6 +3890,14 @@
     <w:abstractNumId w:val="5"/>
   </w:num>
 </w:numbering>
+</file>
+
+<file path=word/people.xml><?xml version="1.0" encoding="utf-8"?>
+<w15:people xmlns:wpc="http://schemas.microsoft.com/office/word/2010/wordprocessingCanvas" xmlns:cx="http://schemas.microsoft.com/office/drawing/2014/chartex" xmlns:cx1="http://schemas.microsoft.com/office/drawing/2015/9/8/chartex" xmlns:cx2="http://schemas.microsoft.com/office/drawing/2015/10/21/chartex" xmlns:cx3="http://schemas.microsoft.com/office/drawing/2016/5/9/chartex" xmlns:cx4="http://schemas.microsoft.com/office/drawing/2016/5/10/chartex" xmlns:cx5="http://schemas.microsoft.com/office/drawing/2016/5/11/chartex" xmlns:cx6="http://schemas.microsoft.com/office/drawing/2016/5/12/chartex" xmlns:cx7="http://schemas.microsoft.com/office/drawing/2016/5/13/chartex" xmlns:cx8="http://schemas.microsoft.com/office/drawing/2016/5/14/chartex" xmlns:mc="http://schemas.openxmlformats.org/markup-compatibility/2006" xmlns:aink="http://schemas.microsoft.com/office/drawing/2016/ink" xmlns:am3d="http://schemas.microsoft.com/office/drawing/2017/model3d" xmlns:o="urn:schemas-microsoft-com:office:office" xmlns:oel="http://schemas.microsoft.com/office/2019/extlst" xmlns:r="http://schemas.openxmlformats.org/officeDocument/2006/relationships" xmlns:m="http://schemas.openxmlformats.org/officeDocument/2006/math" xmlns:v="urn:schemas-microsoft-com:vml" xmlns:wp14="http://schemas.microsoft.com/office/word/2010/wordprocessingDrawing" xmlns:wp="http://schemas.openxmlformats.org/drawingml/2006/wordprocessingDrawing" xmlns:w10="urn:schemas-microsoft-com:office:word" xmlns:w="http://schemas.openxmlformats.org/wordprocessingml/2006/main" xmlns:w14="http://schemas.microsoft.com/office/word/2010/wordml" xmlns:w15="http://schemas.microsoft.com/office/word/2012/wordml" xmlns:w16cex="http://schemas.microsoft.com/office/word/2018/wordml/cex" xmlns:w16cid="http://schemas.microsoft.com/office/word/2016/wordml/cid" xmlns:w16="http://schemas.microsoft.com/office/word/2018/wordml" xmlns:w16du="http://schemas.microsoft.com/office/word/2023/wordml/word16du" xmlns:w16sdtdh="http://schemas.microsoft.com/office/word/2020/wordml/sdtdatahash" xmlns:w16sdtfl="http://schemas.microsoft.com/office/word/2024/wordml/sdtformatlock" xmlns:w16se="http://schemas.microsoft.com/office/word/2015/wordml/symex" xmlns:wpg="http://schemas.microsoft.com/office/word/2010/wordprocessingGroup" xmlns:wpi="http://schemas.microsoft.com/office/word/2010/wordprocessingInk" xmlns:wne="http://schemas.microsoft.com/office/word/2006/wordml" xmlns:wps="http://schemas.microsoft.com/office/word/2010/wordprocessingShape" mc:Ignorable="w14 w15 w16se w16cid w16 w16cex w16sdtdh w16sdtfl w16du wp14">
+  <w15:person w15:author="Brian Smith">
+    <w15:presenceInfo w15:providerId="Windows Live" w15:userId="aa198c5a8d1d04df"/>
+  </w15:person>
+</w15:people>
 </file>
 
 <file path=word/styles.xml><?xml version="1.0" encoding="utf-8"?>

</xml_diff>